<commit_message>
New translations 01_Game of Life Subtitles - in .srt (corrected).docx (Amharic)
</commit_message>
<xml_diff>
--- a/video_subtitles/translation/amh/01_Game of Life Subtitles - in .srt (corrected).docx
+++ b/video_subtitles/translation/amh/01_Game of Life Subtitles - in .srt (corrected).docx
@@ -66,7 +66,7 @@
           <w:sz w:val="22"/>
           <w:shd w:fill="auto" w:val="clear"/>
         </w:rPr>
-        <w:t>[Music]</w:t>
+        <w:t>[ሙዚቃ]</w:t>
       </w:r>
     </w:p>
     <w:p>
@@ -133,7 +133,7 @@
           <w:sz w:val="22"/>
           <w:shd w:fill="auto" w:val="clear"/>
         </w:rPr>
-        <w:t xml:space="preserve">hello and welcome to this presentation</w:t>
+        <w:t xml:space="preserve">ሄሎ እንኳን ደህና መጣችሁ ወደዚህ የማቀርበው</w:t>
       </w:r>
     </w:p>
     <w:p>
@@ -200,7 +200,7 @@
           <w:sz w:val="22"/>
           <w:shd w:fill="auto" w:val="clear"/>
         </w:rPr>
-        <w:t xml:space="preserve">on John Conway's</w:t>
+        <w:t xml:space="preserve">የጆን ኮንወይን</w:t>
       </w:r>
     </w:p>
     <w:p>
@@ -267,7 +267,7 @@
           <w:sz w:val="22"/>
           <w:shd w:fill="auto" w:val="clear"/>
         </w:rPr>
-        <w:t xml:space="preserve">Game of Life </w:t>
+        <w:t xml:space="preserve">የህይወት ጫወታ ነው፡፡ </w:t>
       </w:r>
     </w:p>
     <w:p>
@@ -334,7 +334,7 @@
           <w:sz w:val="22"/>
           <w:shd w:fill="auto" w:val="clear"/>
         </w:rPr>
-        <w:t xml:space="preserve">The game of life is a</w:t>
+        <w:t xml:space="preserve">የህይወት ጫወታ</w:t>
       </w:r>
     </w:p>
     <w:p>
@@ -401,7 +401,7 @@
           <w:sz w:val="22"/>
           <w:shd w:fill="auto" w:val="clear"/>
         </w:rPr>
-        <w:t xml:space="preserve">The game of life is a cellular automation</w:t>
+        <w:t xml:space="preserve">የሴሉላር ራስ-ሰር</w:t>
       </w:r>
     </w:p>
     <w:p>

</xml_diff>